<commit_message>
updateJson() fix and peripheral docs
</commit_message>
<xml_diff>
--- a/proposal.docx
+++ b/proposal.docx
@@ -641,7 +641,7 @@
           <w:noProof/>
         </w:rPr>
         <w:pict w14:anchorId="35968D82">
-          <v:rect id="_x0000_i1025" alt="" style="width:468pt;height:.05pt;mso-width-percent:0;mso-height-percent:0;mso-width-percent:0;mso-height-percent:0" o:hralign="center" o:hrstd="t" o:hr="t" fillcolor="#a0a0a0" stroked="f"/>
+          <v:rect id="_x0000_i1026" alt="" style="width:468pt;height:.05pt;mso-width-percent:0;mso-height-percent:0;mso-width-percent:0;mso-height-percent:0" o:hralign="center" o:hrstd="t" o:hr="t" fillcolor="#a0a0a0" stroked="f"/>
         </w:pict>
       </w:r>
     </w:p>
@@ -834,6 +834,276 @@
           <w:rFonts w:ascii="Times New Roman" w:hAnsi="Times New Roman" w:cs="Times New Roman"/>
         </w:rPr>
         <w:t xml:space="preserve">Find new keyword from these potential keywords by getting the keyword with the greatest frequency </w:t>
+      </w:r>
+    </w:p>
+    <w:p>
+      <w:pPr>
+        <w:ind w:left="360"/>
+        <w:rPr>
+          <w:rFonts w:ascii="Times New Roman" w:hAnsi="Times New Roman" w:cs="Times New Roman"/>
+        </w:rPr>
+      </w:pPr>
+    </w:p>
+    <w:p>
+      <w:pPr>
+        <w:rPr>
+          <w:rFonts w:ascii="Times New Roman" w:hAnsi="Times New Roman" w:cs="Times New Roman"/>
+        </w:rPr>
+      </w:pPr>
+      <w:r>
+        <w:rPr>
+          <w:rFonts w:ascii="Times New Roman" w:hAnsi="Times New Roman" w:cs="Times New Roman"/>
+          <w:noProof/>
+        </w:rPr>
+        <w:pict w14:anchorId="41E72BD8">
+          <v:rect id="_x0000_i1025" alt="" style="width:468pt;height:.05pt;mso-width-percent:0;mso-height-percent:0;mso-width-percent:0;mso-height-percent:0" o:hralign="center" o:hrstd="t" o:hr="t" fillcolor="#a0a0a0" stroked="f"/>
+        </w:pict>
+      </w:r>
+    </w:p>
+    <w:p>
+      <w:pPr>
+        <w:rPr>
+          <w:rFonts w:ascii="Times New Roman" w:hAnsi="Times New Roman" w:cs="Times New Roman"/>
+        </w:rPr>
+      </w:pPr>
+    </w:p>
+    <w:p>
+      <w:pPr>
+        <w:rPr>
+          <w:rFonts w:ascii="Times New Roman" w:hAnsi="Times New Roman" w:cs="Times New Roman"/>
+        </w:rPr>
+      </w:pPr>
+      <w:r>
+        <w:rPr>
+          <w:rFonts w:ascii="Times New Roman" w:hAnsi="Times New Roman" w:cs="Times New Roman"/>
+        </w:rPr>
+        <w:t>TP 3 update</w:t>
+      </w:r>
+    </w:p>
+    <w:p>
+      <w:pPr>
+        <w:rPr>
+          <w:rFonts w:ascii="Times New Roman" w:hAnsi="Times New Roman" w:cs="Times New Roman"/>
+        </w:rPr>
+      </w:pPr>
+    </w:p>
+    <w:p>
+      <w:pPr>
+        <w:rPr>
+          <w:rFonts w:ascii="Times New Roman" w:hAnsi="Times New Roman" w:cs="Times New Roman"/>
+        </w:rPr>
+      </w:pPr>
+      <w:r>
+        <w:rPr>
+          <w:rFonts w:ascii="Times New Roman" w:hAnsi="Times New Roman" w:cs="Times New Roman"/>
+        </w:rPr>
+        <w:t>1. Choose which politicians to include (</w:t>
+      </w:r>
+      <w:r>
+        <w:rPr>
+          <w:rFonts w:ascii="Times New Roman" w:hAnsi="Times New Roman" w:cs="Times New Roman"/>
+        </w:rPr>
+        <w:t>Choose Mode)</w:t>
+      </w:r>
+    </w:p>
+    <w:p>
+      <w:pPr>
+        <w:pStyle w:val="ListParagraph"/>
+        <w:numPr>
+          <w:ilvl w:val="0"/>
+          <w:numId w:val="10"/>
+        </w:numPr>
+        <w:rPr>
+          <w:rFonts w:ascii="Times New Roman" w:hAnsi="Times New Roman" w:cs="Times New Roman"/>
+        </w:rPr>
+      </w:pPr>
+      <w:r>
+        <w:rPr>
+          <w:rFonts w:ascii="Times New Roman" w:hAnsi="Times New Roman" w:cs="Times New Roman"/>
+        </w:rPr>
+        <w:t>Can click on buttons to choose which politicians to include in Comparison Mode</w:t>
+      </w:r>
+    </w:p>
+    <w:p>
+      <w:pPr>
+        <w:rPr>
+          <w:rFonts w:ascii="Times New Roman" w:hAnsi="Times New Roman" w:cs="Times New Roman"/>
+          <w:lang w:val="fr-FR"/>
+        </w:rPr>
+      </w:pPr>
+      <w:r>
+        <w:rPr>
+          <w:rFonts w:ascii="Times New Roman" w:hAnsi="Times New Roman" w:cs="Times New Roman"/>
+          <w:lang w:val="fr-FR"/>
+        </w:rPr>
+        <w:t xml:space="preserve">2. </w:t>
+      </w:r>
+      <w:proofErr w:type="spellStart"/>
+      <w:r>
+        <w:rPr>
+          <w:rFonts w:ascii="Times New Roman" w:hAnsi="Times New Roman" w:cs="Times New Roman"/>
+          <w:lang w:val="fr-FR"/>
+        </w:rPr>
+        <w:t>Clicky</w:t>
+      </w:r>
+      <w:proofErr w:type="spellEnd"/>
+      <w:r>
+        <w:rPr>
+          <w:rFonts w:ascii="Times New Roman" w:hAnsi="Times New Roman" w:cs="Times New Roman"/>
+          <w:lang w:val="fr-FR"/>
+        </w:rPr>
+        <w:t xml:space="preserve"> points (Point Mode)</w:t>
+      </w:r>
+    </w:p>
+    <w:p>
+      <w:pPr>
+        <w:pStyle w:val="ListParagraph"/>
+        <w:numPr>
+          <w:ilvl w:val="0"/>
+          <w:numId w:val="8"/>
+        </w:numPr>
+        <w:rPr>
+          <w:rFonts w:ascii="Times New Roman" w:hAnsi="Times New Roman" w:cs="Times New Roman"/>
+        </w:rPr>
+      </w:pPr>
+      <w:r>
+        <w:rPr>
+          <w:rFonts w:ascii="Times New Roman" w:hAnsi="Times New Roman" w:cs="Times New Roman"/>
+        </w:rPr>
+        <w:t>Can click on points in the graph from Plot Mode to get a formatted list of tweets corresponding to that keyword and timeframe</w:t>
+      </w:r>
+    </w:p>
+    <w:p>
+      <w:pPr>
+        <w:pStyle w:val="ListParagraph"/>
+        <w:numPr>
+          <w:ilvl w:val="0"/>
+          <w:numId w:val="8"/>
+        </w:numPr>
+        <w:rPr>
+          <w:rFonts w:ascii="Times New Roman" w:hAnsi="Times New Roman" w:cs="Times New Roman"/>
+        </w:rPr>
+      </w:pPr>
+      <w:r>
+        <w:rPr>
+          <w:rFonts w:ascii="Times New Roman" w:hAnsi="Times New Roman" w:cs="Times New Roman"/>
+        </w:rPr>
+        <w:t>List of tweets is scrollable, can click up/down buttons on the screen</w:t>
+      </w:r>
+    </w:p>
+    <w:p>
+      <w:pPr>
+        <w:rPr>
+          <w:rFonts w:ascii="Times New Roman" w:hAnsi="Times New Roman" w:cs="Times New Roman"/>
+        </w:rPr>
+      </w:pPr>
+      <w:r>
+        <w:rPr>
+          <w:rFonts w:ascii="Times New Roman" w:hAnsi="Times New Roman" w:cs="Times New Roman"/>
+        </w:rPr>
+        <w:t xml:space="preserve">3. </w:t>
+      </w:r>
+      <w:proofErr w:type="spellStart"/>
+      <w:r>
+        <w:rPr>
+          <w:rFonts w:ascii="Times New Roman" w:hAnsi="Times New Roman" w:cs="Times New Roman"/>
+        </w:rPr>
+        <w:t>Clicky</w:t>
+      </w:r>
+      <w:proofErr w:type="spellEnd"/>
+      <w:r>
+        <w:rPr>
+          <w:rFonts w:ascii="Times New Roman" w:hAnsi="Times New Roman" w:cs="Times New Roman"/>
+        </w:rPr>
+        <w:t xml:space="preserve"> tweets (in Point Mode, brings you to Similarity Mode)</w:t>
+      </w:r>
+    </w:p>
+    <w:p>
+      <w:pPr>
+        <w:pStyle w:val="ListParagraph"/>
+        <w:numPr>
+          <w:ilvl w:val="0"/>
+          <w:numId w:val="9"/>
+        </w:numPr>
+        <w:rPr>
+          <w:rFonts w:ascii="Times New Roman" w:hAnsi="Times New Roman" w:cs="Times New Roman"/>
+        </w:rPr>
+      </w:pPr>
+      <w:r>
+        <w:rPr>
+          <w:rFonts w:ascii="Times New Roman" w:hAnsi="Times New Roman" w:cs="Times New Roman"/>
+        </w:rPr>
+        <w:t>Can click on tweets in the list of tweets to get a similar tweet</w:t>
+      </w:r>
+    </w:p>
+    <w:p>
+      <w:pPr>
+        <w:rPr>
+          <w:rFonts w:ascii="Times New Roman" w:hAnsi="Times New Roman" w:cs="Times New Roman"/>
+        </w:rPr>
+      </w:pPr>
+      <w:r>
+        <w:rPr>
+          <w:rFonts w:ascii="Times New Roman" w:hAnsi="Times New Roman" w:cs="Times New Roman"/>
+        </w:rPr>
+        <w:t>4. Updated similar tweet algorithm</w:t>
+      </w:r>
+    </w:p>
+    <w:p>
+      <w:pPr>
+        <w:pStyle w:val="ListParagraph"/>
+        <w:numPr>
+          <w:ilvl w:val="0"/>
+          <w:numId w:val="9"/>
+        </w:numPr>
+        <w:rPr>
+          <w:rFonts w:ascii="Times New Roman" w:hAnsi="Times New Roman" w:cs="Times New Roman"/>
+        </w:rPr>
+      </w:pPr>
+      <w:r>
+        <w:rPr>
+          <w:rFonts w:ascii="Times New Roman" w:hAnsi="Times New Roman" w:cs="Times New Roman"/>
+        </w:rPr>
+        <w:t>Looks at hashtags and mentions now too, so JSON file and scraping algorithm was slightly changed to include hashtags/mentions</w:t>
+      </w:r>
+    </w:p>
+    <w:p>
+      <w:pPr>
+        <w:rPr>
+          <w:rFonts w:ascii="Times New Roman" w:hAnsi="Times New Roman" w:cs="Times New Roman"/>
+        </w:rPr>
+      </w:pPr>
+      <w:r>
+        <w:rPr>
+          <w:rFonts w:ascii="Times New Roman" w:hAnsi="Times New Roman" w:cs="Times New Roman"/>
+        </w:rPr>
+        <w:t>5. General interface updates</w:t>
+      </w:r>
+    </w:p>
+    <w:p>
+      <w:pPr>
+        <w:pStyle w:val="ListParagraph"/>
+        <w:numPr>
+          <w:ilvl w:val="0"/>
+          <w:numId w:val="9"/>
+        </w:numPr>
+        <w:rPr>
+          <w:rFonts w:ascii="Times New Roman" w:hAnsi="Times New Roman" w:cs="Times New Roman"/>
+        </w:rPr>
+      </w:pPr>
+      <w:proofErr w:type="spellStart"/>
+      <w:r>
+        <w:rPr>
+          <w:rFonts w:ascii="Times New Roman" w:hAnsi="Times New Roman" w:cs="Times New Roman"/>
+        </w:rPr>
+        <w:t>Homescreen</w:t>
+      </w:r>
+      <w:proofErr w:type="spellEnd"/>
+      <w:r>
+        <w:rPr>
+          <w:rFonts w:ascii="Times New Roman" w:hAnsi="Times New Roman" w:cs="Times New Roman"/>
+        </w:rPr>
+        <w:t>, back/next and up/down buttons</w:t>
       </w:r>
     </w:p>
     <w:sectPr>
@@ -849,6 +1119,232 @@
 <file path=word/numbering.xml><?xml version="1.0" encoding="utf-8"?>
 <w:numbering xmlns:wpc="http://schemas.microsoft.com/office/word/2010/wordprocessingCanvas" xmlns:cx="http://schemas.microsoft.com/office/drawing/2014/chartex" xmlns:cx1="http://schemas.microsoft.com/office/drawing/2015/9/8/chartex" xmlns:cx2="http://schemas.microsoft.com/office/drawing/2015/10/21/chartex" xmlns:cx3="http://schemas.microsoft.com/office/drawing/2016/5/9/chartex" xmlns:cx4="http://schemas.microsoft.com/office/drawing/2016/5/10/chartex" xmlns:cx5="http://schemas.microsoft.com/office/drawing/2016/5/11/chartex" xmlns:cx6="http://schemas.microsoft.com/office/drawing/2016/5/12/chartex" xmlns:cx7="http://schemas.microsoft.com/office/drawing/2016/5/13/chartex" xmlns:cx8="http://schemas.microsoft.com/office/drawing/2016/5/14/chartex" xmlns:mc="http://schemas.openxmlformats.org/markup-compatibility/2006" xmlns:aink="http://schemas.microsoft.com/office/drawing/2016/ink" xmlns:am3d="http://schemas.microsoft.com/office/drawing/2017/model3d" xmlns:o="urn:schemas-microsoft-com:office:office" xmlns:r="http://schemas.openxmlformats.org/officeDocument/2006/relationships" xmlns:m="http://schemas.openxmlformats.org/officeDocument/2006/math" xmlns:v="urn:schemas-microsoft-com:vml" xmlns:wp14="http://schemas.microsoft.com/office/word/2010/wordprocessingDrawing" xmlns:wp="http://schemas.openxmlformats.org/drawingml/2006/wordprocessingDrawing" xmlns:w10="urn:schemas-microsoft-com:office:word" xmlns:w="http://schemas.openxmlformats.org/wordprocessingml/2006/main" xmlns:w14="http://schemas.microsoft.com/office/word/2010/wordml" xmlns:w15="http://schemas.microsoft.com/office/word/2012/wordml" xmlns:w16cex="http://schemas.microsoft.com/office/word/2018/wordml/cex" xmlns:w16cid="http://schemas.microsoft.com/office/word/2016/wordml/cid" xmlns:w16="http://schemas.microsoft.com/office/word/2018/wordml" xmlns:w16se="http://schemas.microsoft.com/office/word/2015/wordml/symex" xmlns:wpg="http://schemas.microsoft.com/office/word/2010/wordprocessingGroup" xmlns:wpi="http://schemas.microsoft.com/office/word/2010/wordprocessingInk" xmlns:wne="http://schemas.microsoft.com/office/word/2006/wordml" xmlns:wps="http://schemas.microsoft.com/office/word/2010/wordprocessingShape" mc:Ignorable="w14 w15 w16se w16cid w16 w16cex wp14">
   <w:abstractNum w:abstractNumId="0" w15:restartNumberingAfterBreak="0">
+    <w:nsid w:val="09FC2F08"/>
+    <w:multiLevelType w:val="hybridMultilevel"/>
+    <w:tmpl w:val="0B7E1E1E"/>
+    <w:lvl w:ilvl="0" w:tplc="04090001">
+      <w:start w:val="1"/>
+      <w:numFmt w:val="bullet"/>
+      <w:lvlText w:val=""/>
+      <w:lvlJc w:val="left"/>
+      <w:pPr>
+        <w:ind w:left="720" w:hanging="360"/>
+      </w:pPr>
+      <w:rPr>
+        <w:rFonts w:ascii="Symbol" w:hAnsi="Symbol" w:hint="default"/>
+      </w:rPr>
+    </w:lvl>
+    <w:lvl w:ilvl="1" w:tplc="04090003" w:tentative="1">
+      <w:start w:val="1"/>
+      <w:numFmt w:val="bullet"/>
+      <w:lvlText w:val="o"/>
+      <w:lvlJc w:val="left"/>
+      <w:pPr>
+        <w:ind w:left="1440" w:hanging="360"/>
+      </w:pPr>
+      <w:rPr>
+        <w:rFonts w:ascii="Courier New" w:hAnsi="Courier New" w:cs="Courier New" w:hint="default"/>
+      </w:rPr>
+    </w:lvl>
+    <w:lvl w:ilvl="2" w:tplc="04090005" w:tentative="1">
+      <w:start w:val="1"/>
+      <w:numFmt w:val="bullet"/>
+      <w:lvlText w:val=""/>
+      <w:lvlJc w:val="left"/>
+      <w:pPr>
+        <w:ind w:left="2160" w:hanging="360"/>
+      </w:pPr>
+      <w:rPr>
+        <w:rFonts w:ascii="Wingdings" w:hAnsi="Wingdings" w:hint="default"/>
+      </w:rPr>
+    </w:lvl>
+    <w:lvl w:ilvl="3" w:tplc="04090001" w:tentative="1">
+      <w:start w:val="1"/>
+      <w:numFmt w:val="bullet"/>
+      <w:lvlText w:val=""/>
+      <w:lvlJc w:val="left"/>
+      <w:pPr>
+        <w:ind w:left="2880" w:hanging="360"/>
+      </w:pPr>
+      <w:rPr>
+        <w:rFonts w:ascii="Symbol" w:hAnsi="Symbol" w:hint="default"/>
+      </w:rPr>
+    </w:lvl>
+    <w:lvl w:ilvl="4" w:tplc="04090003" w:tentative="1">
+      <w:start w:val="1"/>
+      <w:numFmt w:val="bullet"/>
+      <w:lvlText w:val="o"/>
+      <w:lvlJc w:val="left"/>
+      <w:pPr>
+        <w:ind w:left="3600" w:hanging="360"/>
+      </w:pPr>
+      <w:rPr>
+        <w:rFonts w:ascii="Courier New" w:hAnsi="Courier New" w:cs="Courier New" w:hint="default"/>
+      </w:rPr>
+    </w:lvl>
+    <w:lvl w:ilvl="5" w:tplc="04090005" w:tentative="1">
+      <w:start w:val="1"/>
+      <w:numFmt w:val="bullet"/>
+      <w:lvlText w:val=""/>
+      <w:lvlJc w:val="left"/>
+      <w:pPr>
+        <w:ind w:left="4320" w:hanging="360"/>
+      </w:pPr>
+      <w:rPr>
+        <w:rFonts w:ascii="Wingdings" w:hAnsi="Wingdings" w:hint="default"/>
+      </w:rPr>
+    </w:lvl>
+    <w:lvl w:ilvl="6" w:tplc="04090001" w:tentative="1">
+      <w:start w:val="1"/>
+      <w:numFmt w:val="bullet"/>
+      <w:lvlText w:val=""/>
+      <w:lvlJc w:val="left"/>
+      <w:pPr>
+        <w:ind w:left="5040" w:hanging="360"/>
+      </w:pPr>
+      <w:rPr>
+        <w:rFonts w:ascii="Symbol" w:hAnsi="Symbol" w:hint="default"/>
+      </w:rPr>
+    </w:lvl>
+    <w:lvl w:ilvl="7" w:tplc="04090003" w:tentative="1">
+      <w:start w:val="1"/>
+      <w:numFmt w:val="bullet"/>
+      <w:lvlText w:val="o"/>
+      <w:lvlJc w:val="left"/>
+      <w:pPr>
+        <w:ind w:left="5760" w:hanging="360"/>
+      </w:pPr>
+      <w:rPr>
+        <w:rFonts w:ascii="Courier New" w:hAnsi="Courier New" w:cs="Courier New" w:hint="default"/>
+      </w:rPr>
+    </w:lvl>
+    <w:lvl w:ilvl="8" w:tplc="04090005" w:tentative="1">
+      <w:start w:val="1"/>
+      <w:numFmt w:val="bullet"/>
+      <w:lvlText w:val=""/>
+      <w:lvlJc w:val="left"/>
+      <w:pPr>
+        <w:ind w:left="6480" w:hanging="360"/>
+      </w:pPr>
+      <w:rPr>
+        <w:rFonts w:ascii="Wingdings" w:hAnsi="Wingdings" w:hint="default"/>
+      </w:rPr>
+    </w:lvl>
+  </w:abstractNum>
+  <w:abstractNum w:abstractNumId="1" w15:restartNumberingAfterBreak="0">
+    <w:nsid w:val="127D02DF"/>
+    <w:multiLevelType w:val="hybridMultilevel"/>
+    <w:tmpl w:val="9ECC91F4"/>
+    <w:lvl w:ilvl="0" w:tplc="04090001">
+      <w:start w:val="1"/>
+      <w:numFmt w:val="bullet"/>
+      <w:lvlText w:val=""/>
+      <w:lvlJc w:val="left"/>
+      <w:pPr>
+        <w:ind w:left="720" w:hanging="360"/>
+      </w:pPr>
+      <w:rPr>
+        <w:rFonts w:ascii="Symbol" w:hAnsi="Symbol" w:hint="default"/>
+      </w:rPr>
+    </w:lvl>
+    <w:lvl w:ilvl="1" w:tplc="04090003" w:tentative="1">
+      <w:start w:val="1"/>
+      <w:numFmt w:val="bullet"/>
+      <w:lvlText w:val="o"/>
+      <w:lvlJc w:val="left"/>
+      <w:pPr>
+        <w:ind w:left="1440" w:hanging="360"/>
+      </w:pPr>
+      <w:rPr>
+        <w:rFonts w:ascii="Courier New" w:hAnsi="Courier New" w:cs="Courier New" w:hint="default"/>
+      </w:rPr>
+    </w:lvl>
+    <w:lvl w:ilvl="2" w:tplc="04090005" w:tentative="1">
+      <w:start w:val="1"/>
+      <w:numFmt w:val="bullet"/>
+      <w:lvlText w:val=""/>
+      <w:lvlJc w:val="left"/>
+      <w:pPr>
+        <w:ind w:left="2160" w:hanging="360"/>
+      </w:pPr>
+      <w:rPr>
+        <w:rFonts w:ascii="Wingdings" w:hAnsi="Wingdings" w:hint="default"/>
+      </w:rPr>
+    </w:lvl>
+    <w:lvl w:ilvl="3" w:tplc="04090001" w:tentative="1">
+      <w:start w:val="1"/>
+      <w:numFmt w:val="bullet"/>
+      <w:lvlText w:val=""/>
+      <w:lvlJc w:val="left"/>
+      <w:pPr>
+        <w:ind w:left="2880" w:hanging="360"/>
+      </w:pPr>
+      <w:rPr>
+        <w:rFonts w:ascii="Symbol" w:hAnsi="Symbol" w:hint="default"/>
+      </w:rPr>
+    </w:lvl>
+    <w:lvl w:ilvl="4" w:tplc="04090003" w:tentative="1">
+      <w:start w:val="1"/>
+      <w:numFmt w:val="bullet"/>
+      <w:lvlText w:val="o"/>
+      <w:lvlJc w:val="left"/>
+      <w:pPr>
+        <w:ind w:left="3600" w:hanging="360"/>
+      </w:pPr>
+      <w:rPr>
+        <w:rFonts w:ascii="Courier New" w:hAnsi="Courier New" w:cs="Courier New" w:hint="default"/>
+      </w:rPr>
+    </w:lvl>
+    <w:lvl w:ilvl="5" w:tplc="04090005" w:tentative="1">
+      <w:start w:val="1"/>
+      <w:numFmt w:val="bullet"/>
+      <w:lvlText w:val=""/>
+      <w:lvlJc w:val="left"/>
+      <w:pPr>
+        <w:ind w:left="4320" w:hanging="360"/>
+      </w:pPr>
+      <w:rPr>
+        <w:rFonts w:ascii="Wingdings" w:hAnsi="Wingdings" w:hint="default"/>
+      </w:rPr>
+    </w:lvl>
+    <w:lvl w:ilvl="6" w:tplc="04090001" w:tentative="1">
+      <w:start w:val="1"/>
+      <w:numFmt w:val="bullet"/>
+      <w:lvlText w:val=""/>
+      <w:lvlJc w:val="left"/>
+      <w:pPr>
+        <w:ind w:left="5040" w:hanging="360"/>
+      </w:pPr>
+      <w:rPr>
+        <w:rFonts w:ascii="Symbol" w:hAnsi="Symbol" w:hint="default"/>
+      </w:rPr>
+    </w:lvl>
+    <w:lvl w:ilvl="7" w:tplc="04090003" w:tentative="1">
+      <w:start w:val="1"/>
+      <w:numFmt w:val="bullet"/>
+      <w:lvlText w:val="o"/>
+      <w:lvlJc w:val="left"/>
+      <w:pPr>
+        <w:ind w:left="5760" w:hanging="360"/>
+      </w:pPr>
+      <w:rPr>
+        <w:rFonts w:ascii="Courier New" w:hAnsi="Courier New" w:cs="Courier New" w:hint="default"/>
+      </w:rPr>
+    </w:lvl>
+    <w:lvl w:ilvl="8" w:tplc="04090005" w:tentative="1">
+      <w:start w:val="1"/>
+      <w:numFmt w:val="bullet"/>
+      <w:lvlText w:val=""/>
+      <w:lvlJc w:val="left"/>
+      <w:pPr>
+        <w:ind w:left="6480" w:hanging="360"/>
+      </w:pPr>
+      <w:rPr>
+        <w:rFonts w:ascii="Wingdings" w:hAnsi="Wingdings" w:hint="default"/>
+      </w:rPr>
+    </w:lvl>
+  </w:abstractNum>
+  <w:abstractNum w:abstractNumId="2" w15:restartNumberingAfterBreak="0">
     <w:nsid w:val="1F5B0E0C"/>
     <w:multiLevelType w:val="hybridMultilevel"/>
     <w:tmpl w:val="15024C46"/>
@@ -961,7 +1457,7 @@
       </w:rPr>
     </w:lvl>
   </w:abstractNum>
-  <w:abstractNum w:abstractNumId="1" w15:restartNumberingAfterBreak="0">
+  <w:abstractNum w:abstractNumId="3" w15:restartNumberingAfterBreak="0">
     <w:nsid w:val="20725D00"/>
     <w:multiLevelType w:val="multilevel"/>
     <w:tmpl w:val="0A6419AE"/>
@@ -1110,7 +1606,7 @@
       </w:rPr>
     </w:lvl>
   </w:abstractNum>
-  <w:abstractNum w:abstractNumId="2" w15:restartNumberingAfterBreak="0">
+  <w:abstractNum w:abstractNumId="4" w15:restartNumberingAfterBreak="0">
     <w:nsid w:val="24853D27"/>
     <w:multiLevelType w:val="hybridMultilevel"/>
     <w:tmpl w:val="9A16EC46"/>
@@ -1223,7 +1719,7 @@
       </w:rPr>
     </w:lvl>
   </w:abstractNum>
-  <w:abstractNum w:abstractNumId="3" w15:restartNumberingAfterBreak="0">
+  <w:abstractNum w:abstractNumId="5" w15:restartNumberingAfterBreak="0">
     <w:nsid w:val="456626A1"/>
     <w:multiLevelType w:val="hybridMultilevel"/>
     <w:tmpl w:val="7076BFCC"/>
@@ -1336,7 +1832,7 @@
       </w:rPr>
     </w:lvl>
   </w:abstractNum>
-  <w:abstractNum w:abstractNumId="4" w15:restartNumberingAfterBreak="0">
+  <w:abstractNum w:abstractNumId="6" w15:restartNumberingAfterBreak="0">
     <w:nsid w:val="473E46B3"/>
     <w:multiLevelType w:val="hybridMultilevel"/>
     <w:tmpl w:val="EB8E5324"/>
@@ -1449,7 +1945,7 @@
       </w:rPr>
     </w:lvl>
   </w:abstractNum>
-  <w:abstractNum w:abstractNumId="5" w15:restartNumberingAfterBreak="0">
+  <w:abstractNum w:abstractNumId="7" w15:restartNumberingAfterBreak="0">
     <w:nsid w:val="547021F6"/>
     <w:multiLevelType w:val="hybridMultilevel"/>
     <w:tmpl w:val="3690C466"/>
@@ -1562,7 +2058,120 @@
       </w:rPr>
     </w:lvl>
   </w:abstractNum>
-  <w:abstractNum w:abstractNumId="6" w15:restartNumberingAfterBreak="0">
+  <w:abstractNum w:abstractNumId="8" w15:restartNumberingAfterBreak="0">
+    <w:nsid w:val="586615FC"/>
+    <w:multiLevelType w:val="hybridMultilevel"/>
+    <w:tmpl w:val="1B16A0B4"/>
+    <w:lvl w:ilvl="0" w:tplc="04090001">
+      <w:start w:val="1"/>
+      <w:numFmt w:val="bullet"/>
+      <w:lvlText w:val=""/>
+      <w:lvlJc w:val="left"/>
+      <w:pPr>
+        <w:ind w:left="720" w:hanging="360"/>
+      </w:pPr>
+      <w:rPr>
+        <w:rFonts w:ascii="Symbol" w:hAnsi="Symbol" w:hint="default"/>
+      </w:rPr>
+    </w:lvl>
+    <w:lvl w:ilvl="1" w:tplc="04090003" w:tentative="1">
+      <w:start w:val="1"/>
+      <w:numFmt w:val="bullet"/>
+      <w:lvlText w:val="o"/>
+      <w:lvlJc w:val="left"/>
+      <w:pPr>
+        <w:ind w:left="1440" w:hanging="360"/>
+      </w:pPr>
+      <w:rPr>
+        <w:rFonts w:ascii="Courier New" w:hAnsi="Courier New" w:cs="Courier New" w:hint="default"/>
+      </w:rPr>
+    </w:lvl>
+    <w:lvl w:ilvl="2" w:tplc="04090005" w:tentative="1">
+      <w:start w:val="1"/>
+      <w:numFmt w:val="bullet"/>
+      <w:lvlText w:val=""/>
+      <w:lvlJc w:val="left"/>
+      <w:pPr>
+        <w:ind w:left="2160" w:hanging="360"/>
+      </w:pPr>
+      <w:rPr>
+        <w:rFonts w:ascii="Wingdings" w:hAnsi="Wingdings" w:hint="default"/>
+      </w:rPr>
+    </w:lvl>
+    <w:lvl w:ilvl="3" w:tplc="04090001" w:tentative="1">
+      <w:start w:val="1"/>
+      <w:numFmt w:val="bullet"/>
+      <w:lvlText w:val=""/>
+      <w:lvlJc w:val="left"/>
+      <w:pPr>
+        <w:ind w:left="2880" w:hanging="360"/>
+      </w:pPr>
+      <w:rPr>
+        <w:rFonts w:ascii="Symbol" w:hAnsi="Symbol" w:hint="default"/>
+      </w:rPr>
+    </w:lvl>
+    <w:lvl w:ilvl="4" w:tplc="04090003" w:tentative="1">
+      <w:start w:val="1"/>
+      <w:numFmt w:val="bullet"/>
+      <w:lvlText w:val="o"/>
+      <w:lvlJc w:val="left"/>
+      <w:pPr>
+        <w:ind w:left="3600" w:hanging="360"/>
+      </w:pPr>
+      <w:rPr>
+        <w:rFonts w:ascii="Courier New" w:hAnsi="Courier New" w:cs="Courier New" w:hint="default"/>
+      </w:rPr>
+    </w:lvl>
+    <w:lvl w:ilvl="5" w:tplc="04090005" w:tentative="1">
+      <w:start w:val="1"/>
+      <w:numFmt w:val="bullet"/>
+      <w:lvlText w:val=""/>
+      <w:lvlJc w:val="left"/>
+      <w:pPr>
+        <w:ind w:left="4320" w:hanging="360"/>
+      </w:pPr>
+      <w:rPr>
+        <w:rFonts w:ascii="Wingdings" w:hAnsi="Wingdings" w:hint="default"/>
+      </w:rPr>
+    </w:lvl>
+    <w:lvl w:ilvl="6" w:tplc="04090001" w:tentative="1">
+      <w:start w:val="1"/>
+      <w:numFmt w:val="bullet"/>
+      <w:lvlText w:val=""/>
+      <w:lvlJc w:val="left"/>
+      <w:pPr>
+        <w:ind w:left="5040" w:hanging="360"/>
+      </w:pPr>
+      <w:rPr>
+        <w:rFonts w:ascii="Symbol" w:hAnsi="Symbol" w:hint="default"/>
+      </w:rPr>
+    </w:lvl>
+    <w:lvl w:ilvl="7" w:tplc="04090003" w:tentative="1">
+      <w:start w:val="1"/>
+      <w:numFmt w:val="bullet"/>
+      <w:lvlText w:val="o"/>
+      <w:lvlJc w:val="left"/>
+      <w:pPr>
+        <w:ind w:left="5760" w:hanging="360"/>
+      </w:pPr>
+      <w:rPr>
+        <w:rFonts w:ascii="Courier New" w:hAnsi="Courier New" w:cs="Courier New" w:hint="default"/>
+      </w:rPr>
+    </w:lvl>
+    <w:lvl w:ilvl="8" w:tplc="04090005" w:tentative="1">
+      <w:start w:val="1"/>
+      <w:numFmt w:val="bullet"/>
+      <w:lvlText w:val=""/>
+      <w:lvlJc w:val="left"/>
+      <w:pPr>
+        <w:ind w:left="6480" w:hanging="360"/>
+      </w:pPr>
+      <w:rPr>
+        <w:rFonts w:ascii="Wingdings" w:hAnsi="Wingdings" w:hint="default"/>
+      </w:rPr>
+    </w:lvl>
+  </w:abstractNum>
+  <w:abstractNum w:abstractNumId="9" w15:restartNumberingAfterBreak="0">
     <w:nsid w:val="70496E5A"/>
     <w:multiLevelType w:val="hybridMultilevel"/>
     <w:tmpl w:val="60865A6E"/>
@@ -1676,25 +2285,34 @@
     </w:lvl>
   </w:abstractNum>
   <w:num w:numId="1">
+    <w:abstractNumId w:val="3"/>
+  </w:num>
+  <w:num w:numId="2">
+    <w:abstractNumId w:val="9"/>
+  </w:num>
+  <w:num w:numId="3">
+    <w:abstractNumId w:val="6"/>
+  </w:num>
+  <w:num w:numId="4">
+    <w:abstractNumId w:val="5"/>
+  </w:num>
+  <w:num w:numId="5">
+    <w:abstractNumId w:val="7"/>
+  </w:num>
+  <w:num w:numId="6">
+    <w:abstractNumId w:val="2"/>
+  </w:num>
+  <w:num w:numId="7">
+    <w:abstractNumId w:val="4"/>
+  </w:num>
+  <w:num w:numId="8">
+    <w:abstractNumId w:val="0"/>
+  </w:num>
+  <w:num w:numId="9">
     <w:abstractNumId w:val="1"/>
   </w:num>
-  <w:num w:numId="2">
-    <w:abstractNumId w:val="6"/>
-  </w:num>
-  <w:num w:numId="3">
-    <w:abstractNumId w:val="4"/>
-  </w:num>
-  <w:num w:numId="4">
-    <w:abstractNumId w:val="3"/>
-  </w:num>
-  <w:num w:numId="5">
-    <w:abstractNumId w:val="5"/>
-  </w:num>
-  <w:num w:numId="6">
-    <w:abstractNumId w:val="0"/>
-  </w:num>
-  <w:num w:numId="7">
-    <w:abstractNumId w:val="2"/>
+  <w:num w:numId="10">
+    <w:abstractNumId w:val="8"/>
   </w:num>
 </w:numbering>
 </file>

</xml_diff>